<commit_message>
added doc stuff and energy blast prefabs
</commit_message>
<xml_diff>
--- a/GameplayFeatures.docx
+++ b/GameplayFeatures.docx
@@ -1,10 +1,12 @@
 
 <file path=word/document.xml><?xml version="1.0" encoding="utf-8"?>
-<w:document xmlns:wpc="http://schemas.microsoft.com/office/word/2010/wordprocessingCanvas" xmlns:cx="http://schemas.microsoft.com/office/drawing/2014/chartex" xmlns:cx1="http://schemas.microsoft.com/office/drawing/2015/9/8/chartex" xmlns:mc="http://schemas.openxmlformats.org/markup-compatibility/2006" xmlns:o="urn:schemas-microsoft-com:office:office" xmlns:r="http://schemas.openxmlformats.org/officeDocument/2006/relationships" xmlns:m="http://schemas.openxmlformats.org/officeDocument/2006/math" xmlns:v="urn:schemas-microsoft-com:vml" xmlns:wp14="http://schemas.microsoft.com/office/word/2010/wordprocessingDrawing" xmlns:wp="http://schemas.openxmlformats.org/drawingml/2006/wordprocessingDrawing" xmlns:w10="urn:schemas-microsoft-com:office:word" xmlns:w="http://schemas.openxmlformats.org/wordprocessingml/2006/main" xmlns:w14="http://schemas.microsoft.com/office/word/2010/wordml" xmlns:w15="http://schemas.microsoft.com/office/word/2012/wordml" xmlns:w16se="http://schemas.microsoft.com/office/word/2015/wordml/symex" xmlns:wpg="http://schemas.microsoft.com/office/word/2010/wordprocessingGroup" xmlns:wpi="http://schemas.microsoft.com/office/word/2010/wordprocessingInk" xmlns:wne="http://schemas.microsoft.com/office/word/2006/wordml" xmlns:wps="http://schemas.microsoft.com/office/word/2010/wordprocessingShape" mc:Ignorable="w14 w15 w16se wp14">
+<w:document xmlns:o="urn:schemas-microsoft-com:office:office" xmlns:r="http://schemas.openxmlformats.org/officeDocument/2006/relationships" xmlns:v="urn:schemas-microsoft-com:vml" xmlns:w="http://schemas.openxmlformats.org/wordprocessingml/2006/main" xmlns:w10="urn:schemas-microsoft-com:office:word" xmlns:wp="http://schemas.openxmlformats.org/drawingml/2006/wordprocessingDrawing" xmlns:wps="http://schemas.microsoft.com/office/word/2010/wordprocessingShape" xmlns:wpg="http://schemas.microsoft.com/office/word/2010/wordprocessingGroup" xmlns:mc="http://schemas.openxmlformats.org/markup-compatibility/2006" xmlns:wp14="http://schemas.microsoft.com/office/word/2010/wordprocessingDrawing" xmlns:w14="http://schemas.microsoft.com/office/word/2010/wordml" mc:Ignorable="w14 wp14">
   <w:body>
     <w:p>
       <w:pPr>
+        <w:pStyle w:val="Normal"/>
         <w:rPr>
+          <w:b/>
           <w:b/>
         </w:rPr>
       </w:pPr>
@@ -20,11 +22,17 @@
         <w:pStyle w:val="ListParagraph"/>
         <w:numPr>
           <w:ilvl w:val="0"/>
-          <w:numId w:val="4"/>
+          <w:numId w:val="2"/>
         </w:numPr>
-      </w:pPr>
-      <w:r>
-        <w:t>platforming</w:t>
+        <w:rPr/>
+      </w:pPr>
+      <w:r>
+        <w:rPr/>
+        <w:t>P</w:t>
+      </w:r>
+      <w:r>
+        <w:rPr/>
+        <w:t>latforming</w:t>
       </w:r>
     </w:p>
     <w:p>
@@ -32,11 +40,21 @@
         <w:pStyle w:val="ListParagraph"/>
         <w:numPr>
           <w:ilvl w:val="1"/>
-          <w:numId w:val="4"/>
+          <w:numId w:val="2"/>
         </w:numPr>
-      </w:pPr>
-      <w:r>
-        <w:t>Idle</w:t>
+        <w:rPr/>
+      </w:pPr>
+      <w:r>
+        <w:rPr/>
+        <w:t>M</w:t>
+      </w:r>
+      <w:r>
+        <w:rPr/>
+        <w:t>oving –</w:t>
+      </w:r>
+      <w:r>
+        <w:rPr/>
+        <w:t xml:space="preserve"> Player presses left/right arrows or a/d to move left/right.</w:t>
       </w:r>
     </w:p>
     <w:p>
@@ -44,11 +62,39 @@
         <w:pStyle w:val="ListParagraph"/>
         <w:numPr>
           <w:ilvl w:val="1"/>
-          <w:numId w:val="4"/>
+          <w:numId w:val="2"/>
         </w:numPr>
-      </w:pPr>
-      <w:r>
-        <w:t>moving</w:t>
+        <w:rPr/>
+      </w:pPr>
+      <w:r>
+        <w:rPr/>
+        <w:t>Jumping</w:t>
+      </w:r>
+      <w:r>
+        <w:rPr/>
+        <w:t xml:space="preserve"> –</w:t>
+      </w:r>
+      <w:r>
+        <w:rPr/>
+        <w:t xml:space="preserve"> Player presses the spacebar to jump, in order to reach higher platforms or to clear gaps.</w:t>
+      </w:r>
+    </w:p>
+    <w:p>
+      <w:pPr>
+        <w:pStyle w:val="ListParagraph"/>
+        <w:numPr>
+          <w:ilvl w:val="0"/>
+          <w:numId w:val="2"/>
+        </w:numPr>
+        <w:rPr/>
+      </w:pPr>
+      <w:r>
+        <w:rPr/>
+        <w:t>C</w:t>
+      </w:r>
+      <w:r>
+        <w:rPr/>
+        <w:t>ombat</w:t>
       </w:r>
     </w:p>
     <w:p>
@@ -56,35 +102,13 @@
         <w:pStyle w:val="ListParagraph"/>
         <w:numPr>
           <w:ilvl w:val="1"/>
-          <w:numId w:val="4"/>
+          <w:numId w:val="2"/>
         </w:numPr>
-      </w:pPr>
-      <w:r>
-        <w:t>in air</w:t>
-      </w:r>
-    </w:p>
-    <w:p>
-      <w:pPr>
-        <w:pStyle w:val="ListParagraph"/>
-        <w:numPr>
-          <w:ilvl w:val="1"/>
-          <w:numId w:val="4"/>
-        </w:numPr>
-      </w:pPr>
-      <w:r>
-        <w:t>attacking</w:t>
-      </w:r>
-    </w:p>
-    <w:p>
-      <w:pPr>
-        <w:pStyle w:val="ListParagraph"/>
-        <w:numPr>
-          <w:ilvl w:val="1"/>
-          <w:numId w:val="4"/>
-        </w:numPr>
-      </w:pPr>
-      <w:r>
-        <w:t>taking damage</w:t>
+        <w:rPr/>
+      </w:pPr>
+      <w:r>
+        <w:rPr/>
+        <w:t>Throw energy ball – Player presses space to shoot an energy ball in whichever direction they are facing. If it hits an enemy, it decrements that enemy’s health. If the player makes physical contact with an enemy, the player’s own health is decremented.</w:t>
       </w:r>
     </w:p>
     <w:p>
@@ -92,30 +116,20 @@
         <w:pStyle w:val="ListParagraph"/>
         <w:numPr>
           <w:ilvl w:val="0"/>
-          <w:numId w:val="4"/>
+          <w:numId w:val="2"/>
         </w:numPr>
-      </w:pPr>
-      <w:r>
-        <w:t>combat</w:t>
+        <w:rPr/>
+      </w:pPr>
+      <w:r>
+        <w:rPr/>
+        <w:t>powerups</w:t>
       </w:r>
     </w:p>
     <w:p>
       <w:pPr>
-        <w:pStyle w:val="ListParagraph"/>
-        <w:numPr>
-          <w:ilvl w:val="0"/>
-          <w:numId w:val="4"/>
-        </w:numPr>
-      </w:pPr>
-      <w:proofErr w:type="spellStart"/>
-      <w:r>
-        <w:t>powerups</w:t>
-      </w:r>
-      <w:proofErr w:type="spellEnd"/>
-    </w:p>
-    <w:p>
-      <w:pPr>
+        <w:pStyle w:val="Normal"/>
         <w:rPr>
+          <w:b/>
           <w:b/>
         </w:rPr>
       </w:pPr>
@@ -133,27 +147,31 @@
           <w:ilvl w:val="0"/>
           <w:numId w:val="1"/>
         </w:numPr>
-      </w:pPr>
-      <w:bookmarkStart w:id="0" w:name="_GoBack"/>
-      <w:bookmarkEnd w:id="0"/>
+        <w:spacing w:before="0" w:after="160"/>
+        <w:contextualSpacing/>
+        <w:rPr/>
+      </w:pPr>
+      <w:r>
+        <w:rPr/>
+      </w:r>
     </w:p>
     <w:sectPr>
+      <w:type w:val="nextPage"/>
       <w:pgSz w:w="12240" w:h="15840"/>
-      <w:pgMar w:top="1440" w:right="1440" w:bottom="1440" w:left="1440" w:header="720" w:footer="720" w:gutter="0"/>
-      <w:cols w:space="720"/>
-      <w:docGrid w:linePitch="360"/>
+      <w:pgMar w:left="1440" w:right="1440" w:header="0" w:top="1440" w:footer="0" w:bottom="1440" w:gutter="0"/>
+      <w:pgNumType w:fmt="decimal"/>
+      <w:formProt w:val="false"/>
+      <w:textDirection w:val="lrTb"/>
+      <w:docGrid w:type="default" w:linePitch="360" w:charSpace="4294965247"/>
     </w:sectPr>
   </w:body>
 </w:document>
 </file>
 
 <file path=word/numbering.xml><?xml version="1.0" encoding="utf-8"?>
-<w:numbering xmlns:wpc="http://schemas.microsoft.com/office/word/2010/wordprocessingCanvas" xmlns:cx="http://schemas.microsoft.com/office/drawing/2014/chartex" xmlns:cx1="http://schemas.microsoft.com/office/drawing/2015/9/8/chartex" xmlns:mc="http://schemas.openxmlformats.org/markup-compatibility/2006" xmlns:o="urn:schemas-microsoft-com:office:office" xmlns:r="http://schemas.openxmlformats.org/officeDocument/2006/relationships" xmlns:m="http://schemas.openxmlformats.org/officeDocument/2006/math" xmlns:v="urn:schemas-microsoft-com:vml" xmlns:wp14="http://schemas.microsoft.com/office/word/2010/wordprocessingDrawing" xmlns:wp="http://schemas.openxmlformats.org/drawingml/2006/wordprocessingDrawing" xmlns:w10="urn:schemas-microsoft-com:office:word" xmlns:w="http://schemas.openxmlformats.org/wordprocessingml/2006/main" xmlns:w14="http://schemas.microsoft.com/office/word/2010/wordml" xmlns:w15="http://schemas.microsoft.com/office/word/2012/wordml" xmlns:w16se="http://schemas.microsoft.com/office/word/2015/wordml/symex" xmlns:wpg="http://schemas.microsoft.com/office/word/2010/wordprocessingGroup" xmlns:wpi="http://schemas.microsoft.com/office/word/2010/wordprocessingInk" xmlns:wne="http://schemas.microsoft.com/office/word/2006/wordml" xmlns:wps="http://schemas.microsoft.com/office/word/2010/wordprocessingShape" mc:Ignorable="w14 w15 w16se wp14">
-  <w:abstractNum w:abstractNumId="0" w15:restartNumberingAfterBreak="0">
-    <w:nsid w:val="1BE96E1C"/>
-    <w:multiLevelType w:val="hybridMultilevel"/>
-    <w:tmpl w:val="E24291D0"/>
-    <w:lvl w:ilvl="0" w:tplc="0409000F">
+<w:numbering xmlns:w="http://schemas.openxmlformats.org/wordprocessingml/2006/main" xmlns:o="urn:schemas-microsoft-com:office:office" xmlns:r="http://schemas.openxmlformats.org/officeDocument/2006/relationships" xmlns:v="urn:schemas-microsoft-com:vml">
+  <w:abstractNum w:abstractNumId="1">
+    <w:lvl w:ilvl="0">
       <w:start w:val="1"/>
       <w:numFmt w:val="decimal"/>
       <w:lvlText w:val="%1."/>
@@ -162,7 +180,7 @@
         <w:ind w:left="720" w:hanging="360"/>
       </w:pPr>
     </w:lvl>
-    <w:lvl w:ilvl="1" w:tplc="04090019" w:tentative="1">
+    <w:lvl w:ilvl="1">
       <w:start w:val="1"/>
       <w:numFmt w:val="lowerLetter"/>
       <w:lvlText w:val="%2."/>
@@ -171,7 +189,7 @@
         <w:ind w:left="1440" w:hanging="360"/>
       </w:pPr>
     </w:lvl>
-    <w:lvl w:ilvl="2" w:tplc="0409001B" w:tentative="1">
+    <w:lvl w:ilvl="2">
       <w:start w:val="1"/>
       <w:numFmt w:val="lowerRoman"/>
       <w:lvlText w:val="%3."/>
@@ -180,7 +198,7 @@
         <w:ind w:left="2160" w:hanging="180"/>
       </w:pPr>
     </w:lvl>
-    <w:lvl w:ilvl="3" w:tplc="0409000F" w:tentative="1">
+    <w:lvl w:ilvl="3">
       <w:start w:val="1"/>
       <w:numFmt w:val="decimal"/>
       <w:lvlText w:val="%4."/>
@@ -189,7 +207,7 @@
         <w:ind w:left="2880" w:hanging="360"/>
       </w:pPr>
     </w:lvl>
-    <w:lvl w:ilvl="4" w:tplc="04090019" w:tentative="1">
+    <w:lvl w:ilvl="4">
       <w:start w:val="1"/>
       <w:numFmt w:val="lowerLetter"/>
       <w:lvlText w:val="%5."/>
@@ -198,7 +216,7 @@
         <w:ind w:left="3600" w:hanging="360"/>
       </w:pPr>
     </w:lvl>
-    <w:lvl w:ilvl="5" w:tplc="0409001B" w:tentative="1">
+    <w:lvl w:ilvl="5">
       <w:start w:val="1"/>
       <w:numFmt w:val="lowerRoman"/>
       <w:lvlText w:val="%6."/>
@@ -207,7 +225,7 @@
         <w:ind w:left="4320" w:hanging="180"/>
       </w:pPr>
     </w:lvl>
-    <w:lvl w:ilvl="6" w:tplc="0409000F" w:tentative="1">
+    <w:lvl w:ilvl="6">
       <w:start w:val="1"/>
       <w:numFmt w:val="decimal"/>
       <w:lvlText w:val="%7."/>
@@ -216,7 +234,7 @@
         <w:ind w:left="5040" w:hanging="360"/>
       </w:pPr>
     </w:lvl>
-    <w:lvl w:ilvl="7" w:tplc="04090019" w:tentative="1">
+    <w:lvl w:ilvl="7">
       <w:start w:val="1"/>
       <w:numFmt w:val="lowerLetter"/>
       <w:lvlText w:val="%8."/>
@@ -225,7 +243,7 @@
         <w:ind w:left="5760" w:hanging="360"/>
       </w:pPr>
     </w:lvl>
-    <w:lvl w:ilvl="8" w:tplc="0409001B" w:tentative="1">
+    <w:lvl w:ilvl="8">
       <w:start w:val="1"/>
       <w:numFmt w:val="lowerRoman"/>
       <w:lvlText w:val="%9."/>
@@ -235,11 +253,8 @@
       </w:pPr>
     </w:lvl>
   </w:abstractNum>
-  <w:abstractNum w:abstractNumId="1" w15:restartNumberingAfterBreak="0">
-    <w:nsid w:val="35566CA8"/>
-    <w:multiLevelType w:val="hybridMultilevel"/>
-    <w:tmpl w:val="4A0AF956"/>
-    <w:lvl w:ilvl="0" w:tplc="0409000F">
+  <w:abstractNum w:abstractNumId="2">
+    <w:lvl w:ilvl="0">
       <w:start w:val="1"/>
       <w:numFmt w:val="decimal"/>
       <w:lvlText w:val="%1."/>
@@ -248,7 +263,7 @@
         <w:ind w:left="720" w:hanging="360"/>
       </w:pPr>
     </w:lvl>
-    <w:lvl w:ilvl="1" w:tplc="04090019">
+    <w:lvl w:ilvl="1">
       <w:start w:val="1"/>
       <w:numFmt w:val="lowerLetter"/>
       <w:lvlText w:val="%2."/>
@@ -257,7 +272,7 @@
         <w:ind w:left="1440" w:hanging="360"/>
       </w:pPr>
     </w:lvl>
-    <w:lvl w:ilvl="2" w:tplc="0409001B" w:tentative="1">
+    <w:lvl w:ilvl="2">
       <w:start w:val="1"/>
       <w:numFmt w:val="lowerRoman"/>
       <w:lvlText w:val="%3."/>
@@ -266,7 +281,7 @@
         <w:ind w:left="2160" w:hanging="180"/>
       </w:pPr>
     </w:lvl>
-    <w:lvl w:ilvl="3" w:tplc="0409000F" w:tentative="1">
+    <w:lvl w:ilvl="3">
       <w:start w:val="1"/>
       <w:numFmt w:val="decimal"/>
       <w:lvlText w:val="%4."/>
@@ -275,7 +290,7 @@
         <w:ind w:left="2880" w:hanging="360"/>
       </w:pPr>
     </w:lvl>
-    <w:lvl w:ilvl="4" w:tplc="04090019" w:tentative="1">
+    <w:lvl w:ilvl="4">
       <w:start w:val="1"/>
       <w:numFmt w:val="lowerLetter"/>
       <w:lvlText w:val="%5."/>
@@ -284,7 +299,7 @@
         <w:ind w:left="3600" w:hanging="360"/>
       </w:pPr>
     </w:lvl>
-    <w:lvl w:ilvl="5" w:tplc="0409001B" w:tentative="1">
+    <w:lvl w:ilvl="5">
       <w:start w:val="1"/>
       <w:numFmt w:val="lowerRoman"/>
       <w:lvlText w:val="%6."/>
@@ -293,7 +308,7 @@
         <w:ind w:left="4320" w:hanging="180"/>
       </w:pPr>
     </w:lvl>
-    <w:lvl w:ilvl="6" w:tplc="0409000F" w:tentative="1">
+    <w:lvl w:ilvl="6">
       <w:start w:val="1"/>
       <w:numFmt w:val="decimal"/>
       <w:lvlText w:val="%7."/>
@@ -302,7 +317,7 @@
         <w:ind w:left="5040" w:hanging="360"/>
       </w:pPr>
     </w:lvl>
-    <w:lvl w:ilvl="7" w:tplc="04090019" w:tentative="1">
+    <w:lvl w:ilvl="7">
       <w:start w:val="1"/>
       <w:numFmt w:val="lowerLetter"/>
       <w:lvlText w:val="%8."/>
@@ -311,7 +326,7 @@
         <w:ind w:left="5760" w:hanging="360"/>
       </w:pPr>
     </w:lvl>
-    <w:lvl w:ilvl="8" w:tplc="0409001B" w:tentative="1">
+    <w:lvl w:ilvl="8">
       <w:start w:val="1"/>
       <w:numFmt w:val="lowerRoman"/>
       <w:lvlText w:val="%9."/>
@@ -321,221 +336,136 @@
       </w:pPr>
     </w:lvl>
   </w:abstractNum>
-  <w:abstractNum w:abstractNumId="2" w15:restartNumberingAfterBreak="0">
-    <w:nsid w:val="4089018F"/>
-    <w:multiLevelType w:val="hybridMultilevel"/>
-    <w:tmpl w:val="E2CC37F8"/>
-    <w:lvl w:ilvl="0" w:tplc="0409000F">
-      <w:start w:val="1"/>
-      <w:numFmt w:val="decimal"/>
-      <w:lvlText w:val="%1."/>
-      <w:lvlJc w:val="left"/>
-      <w:pPr>
-        <w:ind w:left="720" w:hanging="360"/>
-      </w:pPr>
-    </w:lvl>
-    <w:lvl w:ilvl="1" w:tplc="04090019" w:tentative="1">
-      <w:start w:val="1"/>
-      <w:numFmt w:val="lowerLetter"/>
-      <w:lvlText w:val="%2."/>
-      <w:lvlJc w:val="left"/>
-      <w:pPr>
-        <w:ind w:left="1440" w:hanging="360"/>
-      </w:pPr>
-    </w:lvl>
-    <w:lvl w:ilvl="2" w:tplc="0409001B" w:tentative="1">
-      <w:start w:val="1"/>
-      <w:numFmt w:val="lowerRoman"/>
-      <w:lvlText w:val="%3."/>
-      <w:lvlJc w:val="right"/>
-      <w:pPr>
-        <w:ind w:left="2160" w:hanging="180"/>
-      </w:pPr>
-    </w:lvl>
-    <w:lvl w:ilvl="3" w:tplc="0409000F" w:tentative="1">
-      <w:start w:val="1"/>
-      <w:numFmt w:val="decimal"/>
-      <w:lvlText w:val="%4."/>
-      <w:lvlJc w:val="left"/>
-      <w:pPr>
-        <w:ind w:left="2880" w:hanging="360"/>
-      </w:pPr>
-    </w:lvl>
-    <w:lvl w:ilvl="4" w:tplc="04090019" w:tentative="1">
-      <w:start w:val="1"/>
-      <w:numFmt w:val="lowerLetter"/>
-      <w:lvlText w:val="%5."/>
-      <w:lvlJc w:val="left"/>
-      <w:pPr>
-        <w:ind w:left="3600" w:hanging="360"/>
-      </w:pPr>
-    </w:lvl>
-    <w:lvl w:ilvl="5" w:tplc="0409001B" w:tentative="1">
-      <w:start w:val="1"/>
-      <w:numFmt w:val="lowerRoman"/>
-      <w:lvlText w:val="%6."/>
-      <w:lvlJc w:val="right"/>
-      <w:pPr>
-        <w:ind w:left="4320" w:hanging="180"/>
-      </w:pPr>
-    </w:lvl>
-    <w:lvl w:ilvl="6" w:tplc="0409000F" w:tentative="1">
-      <w:start w:val="1"/>
-      <w:numFmt w:val="decimal"/>
-      <w:lvlText w:val="%7."/>
-      <w:lvlJc w:val="left"/>
-      <w:pPr>
-        <w:ind w:left="5040" w:hanging="360"/>
-      </w:pPr>
-    </w:lvl>
-    <w:lvl w:ilvl="7" w:tplc="04090019" w:tentative="1">
-      <w:start w:val="1"/>
-      <w:numFmt w:val="lowerLetter"/>
-      <w:lvlText w:val="%8."/>
-      <w:lvlJc w:val="left"/>
-      <w:pPr>
-        <w:ind w:left="5760" w:hanging="360"/>
-      </w:pPr>
-    </w:lvl>
-    <w:lvl w:ilvl="8" w:tplc="0409001B" w:tentative="1">
-      <w:start w:val="1"/>
-      <w:numFmt w:val="lowerRoman"/>
-      <w:lvlText w:val="%9."/>
-      <w:lvlJc w:val="right"/>
-      <w:pPr>
-        <w:ind w:left="6480" w:hanging="180"/>
-      </w:pPr>
-    </w:lvl>
-  </w:abstractNum>
-  <w:abstractNum w:abstractNumId="3" w15:restartNumberingAfterBreak="0">
-    <w:nsid w:val="6BFA34B8"/>
-    <w:multiLevelType w:val="hybridMultilevel"/>
-    <w:tmpl w:val="52F87612"/>
-    <w:lvl w:ilvl="0" w:tplc="0409000F">
-      <w:start w:val="1"/>
-      <w:numFmt w:val="decimal"/>
-      <w:lvlText w:val="%1."/>
-      <w:lvlJc w:val="left"/>
-      <w:pPr>
-        <w:ind w:left="720" w:hanging="360"/>
-      </w:pPr>
-    </w:lvl>
-    <w:lvl w:ilvl="1" w:tplc="04090019" w:tentative="1">
-      <w:start w:val="1"/>
-      <w:numFmt w:val="lowerLetter"/>
-      <w:lvlText w:val="%2."/>
-      <w:lvlJc w:val="left"/>
-      <w:pPr>
-        <w:ind w:left="1440" w:hanging="360"/>
-      </w:pPr>
-    </w:lvl>
-    <w:lvl w:ilvl="2" w:tplc="0409001B" w:tentative="1">
-      <w:start w:val="1"/>
-      <w:numFmt w:val="lowerRoman"/>
-      <w:lvlText w:val="%3."/>
-      <w:lvlJc w:val="right"/>
-      <w:pPr>
-        <w:ind w:left="2160" w:hanging="180"/>
-      </w:pPr>
-    </w:lvl>
-    <w:lvl w:ilvl="3" w:tplc="0409000F" w:tentative="1">
-      <w:start w:val="1"/>
-      <w:numFmt w:val="decimal"/>
-      <w:lvlText w:val="%4."/>
-      <w:lvlJc w:val="left"/>
-      <w:pPr>
-        <w:ind w:left="2880" w:hanging="360"/>
-      </w:pPr>
-    </w:lvl>
-    <w:lvl w:ilvl="4" w:tplc="04090019" w:tentative="1">
-      <w:start w:val="1"/>
-      <w:numFmt w:val="lowerLetter"/>
-      <w:lvlText w:val="%5."/>
-      <w:lvlJc w:val="left"/>
-      <w:pPr>
-        <w:ind w:left="3600" w:hanging="360"/>
-      </w:pPr>
-    </w:lvl>
-    <w:lvl w:ilvl="5" w:tplc="0409001B" w:tentative="1">
-      <w:start w:val="1"/>
-      <w:numFmt w:val="lowerRoman"/>
-      <w:lvlText w:val="%6."/>
-      <w:lvlJc w:val="right"/>
-      <w:pPr>
-        <w:ind w:left="4320" w:hanging="180"/>
-      </w:pPr>
-    </w:lvl>
-    <w:lvl w:ilvl="6" w:tplc="0409000F" w:tentative="1">
-      <w:start w:val="1"/>
-      <w:numFmt w:val="decimal"/>
-      <w:lvlText w:val="%7."/>
-      <w:lvlJc w:val="left"/>
-      <w:pPr>
-        <w:ind w:left="5040" w:hanging="360"/>
-      </w:pPr>
-    </w:lvl>
-    <w:lvl w:ilvl="7" w:tplc="04090019" w:tentative="1">
-      <w:start w:val="1"/>
-      <w:numFmt w:val="lowerLetter"/>
-      <w:lvlText w:val="%8."/>
-      <w:lvlJc w:val="left"/>
-      <w:pPr>
-        <w:ind w:left="5760" w:hanging="360"/>
-      </w:pPr>
-    </w:lvl>
-    <w:lvl w:ilvl="8" w:tplc="0409001B" w:tentative="1">
-      <w:start w:val="1"/>
-      <w:numFmt w:val="lowerRoman"/>
-      <w:lvlText w:val="%9."/>
-      <w:lvlJc w:val="right"/>
-      <w:pPr>
-        <w:ind w:left="6480" w:hanging="180"/>
+  <w:abstractNum w:abstractNumId="3">
+    <w:lvl w:ilvl="0">
+      <w:start w:val="1"/>
+      <w:numFmt w:val="none"/>
+      <w:suff w:val="nothing"/>
+      <w:lvlText w:val=""/>
+      <w:lvlJc w:val="left"/>
+      <w:pPr>
+        <w:ind w:left="0" w:hanging="0"/>
+      </w:pPr>
+    </w:lvl>
+    <w:lvl w:ilvl="1">
+      <w:start w:val="1"/>
+      <w:numFmt w:val="none"/>
+      <w:suff w:val="nothing"/>
+      <w:lvlText w:val=""/>
+      <w:lvlJc w:val="left"/>
+      <w:pPr>
+        <w:ind w:left="0" w:hanging="0"/>
+      </w:pPr>
+    </w:lvl>
+    <w:lvl w:ilvl="2">
+      <w:start w:val="1"/>
+      <w:numFmt w:val="none"/>
+      <w:suff w:val="nothing"/>
+      <w:lvlText w:val=""/>
+      <w:lvlJc w:val="left"/>
+      <w:pPr>
+        <w:ind w:left="0" w:hanging="0"/>
+      </w:pPr>
+    </w:lvl>
+    <w:lvl w:ilvl="3">
+      <w:start w:val="1"/>
+      <w:numFmt w:val="none"/>
+      <w:suff w:val="nothing"/>
+      <w:lvlText w:val=""/>
+      <w:lvlJc w:val="left"/>
+      <w:pPr>
+        <w:ind w:left="0" w:hanging="0"/>
+      </w:pPr>
+    </w:lvl>
+    <w:lvl w:ilvl="4">
+      <w:start w:val="1"/>
+      <w:numFmt w:val="none"/>
+      <w:suff w:val="nothing"/>
+      <w:lvlText w:val=""/>
+      <w:lvlJc w:val="left"/>
+      <w:pPr>
+        <w:ind w:left="0" w:hanging="0"/>
+      </w:pPr>
+    </w:lvl>
+    <w:lvl w:ilvl="5">
+      <w:start w:val="1"/>
+      <w:numFmt w:val="none"/>
+      <w:suff w:val="nothing"/>
+      <w:lvlText w:val=""/>
+      <w:lvlJc w:val="left"/>
+      <w:pPr>
+        <w:ind w:left="0" w:hanging="0"/>
+      </w:pPr>
+    </w:lvl>
+    <w:lvl w:ilvl="6">
+      <w:start w:val="1"/>
+      <w:numFmt w:val="none"/>
+      <w:suff w:val="nothing"/>
+      <w:lvlText w:val=""/>
+      <w:lvlJc w:val="left"/>
+      <w:pPr>
+        <w:ind w:left="0" w:hanging="0"/>
+      </w:pPr>
+    </w:lvl>
+    <w:lvl w:ilvl="7">
+      <w:start w:val="1"/>
+      <w:numFmt w:val="none"/>
+      <w:suff w:val="nothing"/>
+      <w:lvlText w:val=""/>
+      <w:lvlJc w:val="left"/>
+      <w:pPr>
+        <w:ind w:left="0" w:hanging="0"/>
+      </w:pPr>
+    </w:lvl>
+    <w:lvl w:ilvl="8">
+      <w:start w:val="1"/>
+      <w:numFmt w:val="none"/>
+      <w:suff w:val="nothing"/>
+      <w:lvlText w:val=""/>
+      <w:lvlJc w:val="left"/>
+      <w:pPr>
+        <w:ind w:left="0" w:hanging="0"/>
       </w:pPr>
     </w:lvl>
   </w:abstractNum>
   <w:num w:numId="1">
-    <w:abstractNumId w:val="2"/>
+    <w:abstractNumId w:val="1"/>
   </w:num>
   <w:num w:numId="2">
-    <w:abstractNumId w:val="0"/>
+    <w:abstractNumId w:val="2"/>
   </w:num>
   <w:num w:numId="3">
     <w:abstractNumId w:val="3"/>
-  </w:num>
-  <w:num w:numId="4">
-    <w:abstractNumId w:val="1"/>
   </w:num>
 </w:numbering>
 </file>
 
 <file path=word/styles.xml><?xml version="1.0" encoding="utf-8"?>
-<w:styles xmlns:mc="http://schemas.openxmlformats.org/markup-compatibility/2006" xmlns:r="http://schemas.openxmlformats.org/officeDocument/2006/relationships" xmlns:w="http://schemas.openxmlformats.org/wordprocessingml/2006/main" xmlns:w14="http://schemas.microsoft.com/office/word/2010/wordml" xmlns:w15="http://schemas.microsoft.com/office/word/2012/wordml" xmlns:w16se="http://schemas.microsoft.com/office/word/2015/wordml/symex" mc:Ignorable="w14 w15 w16se">
+<w:styles xmlns:w="http://schemas.openxmlformats.org/wordprocessingml/2006/main" xmlns:w14="http://schemas.microsoft.com/office/word/2010/wordml" xmlns:mc="http://schemas.openxmlformats.org/markup-compatibility/2006" mc:Ignorable="w14">
   <w:docDefaults>
     <w:rPrDefault>
       <w:rPr>
-        <w:rFonts w:asciiTheme="minorHAnsi" w:eastAsiaTheme="minorHAnsi" w:hAnsiTheme="minorHAnsi" w:cstheme="minorBidi"/>
+        <w:rFonts w:ascii="Calibri" w:hAnsi="Calibri" w:eastAsia="Calibri" w:cs="" w:asciiTheme="minorHAnsi" w:cstheme="minorBidi" w:eastAsiaTheme="minorHAnsi" w:hAnsiTheme="minorHAnsi"/>
         <w:sz w:val="22"/>
         <w:szCs w:val="22"/>
         <w:lang w:val="en-US" w:eastAsia="en-US" w:bidi="ar-SA"/>
       </w:rPr>
     </w:rPrDefault>
     <w:pPrDefault>
-      <w:pPr>
-        <w:spacing w:after="160" w:line="259" w:lineRule="auto"/>
-      </w:pPr>
+      <w:pPr/>
     </w:pPrDefault>
   </w:docDefaults>
   <w:latentStyles w:defLockedState="0" w:defUIPriority="99" w:defSemiHidden="0" w:defUnhideWhenUsed="0" w:defQFormat="0" w:count="371">
     <w:lsdException w:name="Normal" w:uiPriority="0" w:qFormat="1"/>
     <w:lsdException w:name="heading 1" w:uiPriority="9" w:qFormat="1"/>
-    <w:lsdException w:name="heading 2" w:semiHidden="1" w:uiPriority="9" w:unhideWhenUsed="1" w:qFormat="1"/>
-    <w:lsdException w:name="heading 3" w:semiHidden="1" w:uiPriority="9" w:unhideWhenUsed="1" w:qFormat="1"/>
-    <w:lsdException w:name="heading 4" w:semiHidden="1" w:uiPriority="9" w:unhideWhenUsed="1" w:qFormat="1"/>
-    <w:lsdException w:name="heading 5" w:semiHidden="1" w:uiPriority="9" w:unhideWhenUsed="1" w:qFormat="1"/>
-    <w:lsdException w:name="heading 6" w:semiHidden="1" w:uiPriority="9" w:unhideWhenUsed="1" w:qFormat="1"/>
-    <w:lsdException w:name="heading 7" w:semiHidden="1" w:uiPriority="9" w:unhideWhenUsed="1" w:qFormat="1"/>
-    <w:lsdException w:name="heading 8" w:semiHidden="1" w:uiPriority="9" w:unhideWhenUsed="1" w:qFormat="1"/>
-    <w:lsdException w:name="heading 9" w:semiHidden="1" w:uiPriority="9" w:unhideWhenUsed="1" w:qFormat="1"/>
+    <w:lsdException w:name="heading 2" w:uiPriority="9" w:semiHidden="1" w:unhideWhenUsed="1" w:qFormat="1"/>
+    <w:lsdException w:name="heading 3" w:uiPriority="9" w:semiHidden="1" w:unhideWhenUsed="1" w:qFormat="1"/>
+    <w:lsdException w:name="heading 4" w:uiPriority="9" w:semiHidden="1" w:unhideWhenUsed="1" w:qFormat="1"/>
+    <w:lsdException w:name="heading 5" w:uiPriority="9" w:semiHidden="1" w:unhideWhenUsed="1" w:qFormat="1"/>
+    <w:lsdException w:name="heading 6" w:uiPriority="9" w:semiHidden="1" w:unhideWhenUsed="1" w:qFormat="1"/>
+    <w:lsdException w:name="heading 7" w:uiPriority="9" w:semiHidden="1" w:unhideWhenUsed="1" w:qFormat="1"/>
+    <w:lsdException w:name="heading 8" w:uiPriority="9" w:semiHidden="1" w:unhideWhenUsed="1" w:qFormat="1"/>
+    <w:lsdException w:name="heading 9" w:uiPriority="9" w:semiHidden="1" w:unhideWhenUsed="1" w:qFormat="1"/>
     <w:lsdException w:name="index 1" w:semiHidden="1" w:unhideWhenUsed="1"/>
     <w:lsdException w:name="index 2" w:semiHidden="1" w:unhideWhenUsed="1"/>
     <w:lsdException w:name="index 3" w:semiHidden="1" w:unhideWhenUsed="1"/>
@@ -545,22 +475,22 @@
     <w:lsdException w:name="index 7" w:semiHidden="1" w:unhideWhenUsed="1"/>
     <w:lsdException w:name="index 8" w:semiHidden="1" w:unhideWhenUsed="1"/>
     <w:lsdException w:name="index 9" w:semiHidden="1" w:unhideWhenUsed="1"/>
-    <w:lsdException w:name="toc 1" w:semiHidden="1" w:uiPriority="39" w:unhideWhenUsed="1"/>
-    <w:lsdException w:name="toc 2" w:semiHidden="1" w:uiPriority="39" w:unhideWhenUsed="1"/>
-    <w:lsdException w:name="toc 3" w:semiHidden="1" w:uiPriority="39" w:unhideWhenUsed="1"/>
-    <w:lsdException w:name="toc 4" w:semiHidden="1" w:uiPriority="39" w:unhideWhenUsed="1"/>
-    <w:lsdException w:name="toc 5" w:semiHidden="1" w:uiPriority="39" w:unhideWhenUsed="1"/>
-    <w:lsdException w:name="toc 6" w:semiHidden="1" w:uiPriority="39" w:unhideWhenUsed="1"/>
-    <w:lsdException w:name="toc 7" w:semiHidden="1" w:uiPriority="39" w:unhideWhenUsed="1"/>
-    <w:lsdException w:name="toc 8" w:semiHidden="1" w:uiPriority="39" w:unhideWhenUsed="1"/>
-    <w:lsdException w:name="toc 9" w:semiHidden="1" w:uiPriority="39" w:unhideWhenUsed="1"/>
+    <w:lsdException w:name="toc 1" w:uiPriority="39" w:semiHidden="1" w:unhideWhenUsed="1"/>
+    <w:lsdException w:name="toc 2" w:uiPriority="39" w:semiHidden="1" w:unhideWhenUsed="1"/>
+    <w:lsdException w:name="toc 3" w:uiPriority="39" w:semiHidden="1" w:unhideWhenUsed="1"/>
+    <w:lsdException w:name="toc 4" w:uiPriority="39" w:semiHidden="1" w:unhideWhenUsed="1"/>
+    <w:lsdException w:name="toc 5" w:uiPriority="39" w:semiHidden="1" w:unhideWhenUsed="1"/>
+    <w:lsdException w:name="toc 6" w:uiPriority="39" w:semiHidden="1" w:unhideWhenUsed="1"/>
+    <w:lsdException w:name="toc 7" w:uiPriority="39" w:semiHidden="1" w:unhideWhenUsed="1"/>
+    <w:lsdException w:name="toc 8" w:uiPriority="39" w:semiHidden="1" w:unhideWhenUsed="1"/>
+    <w:lsdException w:name="toc 9" w:uiPriority="39" w:semiHidden="1" w:unhideWhenUsed="1"/>
     <w:lsdException w:name="Normal Indent" w:semiHidden="1" w:unhideWhenUsed="1"/>
     <w:lsdException w:name="footnote text" w:semiHidden="1" w:unhideWhenUsed="1"/>
     <w:lsdException w:name="annotation text" w:semiHidden="1" w:unhideWhenUsed="1"/>
     <w:lsdException w:name="header" w:semiHidden="1" w:unhideWhenUsed="1"/>
     <w:lsdException w:name="footer" w:semiHidden="1" w:unhideWhenUsed="1"/>
     <w:lsdException w:name="index heading" w:semiHidden="1" w:unhideWhenUsed="1"/>
-    <w:lsdException w:name="caption" w:semiHidden="1" w:uiPriority="35" w:unhideWhenUsed="1" w:qFormat="1"/>
+    <w:lsdException w:name="caption" w:uiPriority="35" w:semiHidden="1" w:unhideWhenUsed="1" w:qFormat="1"/>
     <w:lsdException w:name="table of figures" w:semiHidden="1" w:unhideWhenUsed="1"/>
     <w:lsdException w:name="envelope address" w:semiHidden="1" w:unhideWhenUsed="1"/>
     <w:lsdException w:name="envelope return" w:semiHidden="1" w:unhideWhenUsed="1"/>
@@ -591,7 +521,7 @@
     <w:lsdException w:name="Title" w:uiPriority="10" w:qFormat="1"/>
     <w:lsdException w:name="Closing" w:semiHidden="1" w:unhideWhenUsed="1"/>
     <w:lsdException w:name="Signature" w:semiHidden="1" w:unhideWhenUsed="1"/>
-    <w:lsdException w:name="Default Paragraph Font" w:semiHidden="1" w:uiPriority="1" w:unhideWhenUsed="1"/>
+    <w:lsdException w:name="Default Paragraph Font" w:uiPriority="1" w:semiHidden="1" w:unhideWhenUsed="1"/>
     <w:lsdException w:name="Body Text" w:semiHidden="1" w:unhideWhenUsed="1"/>
     <w:lsdException w:name="Body Text Indent" w:semiHidden="1" w:unhideWhenUsed="1"/>
     <w:lsdException w:name="List Continue" w:semiHidden="1" w:unhideWhenUsed="1"/>
@@ -791,8 +721,8 @@
     <w:lsdException w:name="Subtle Reference" w:uiPriority="31" w:qFormat="1"/>
     <w:lsdException w:name="Intense Reference" w:uiPriority="32" w:qFormat="1"/>
     <w:lsdException w:name="Book Title" w:uiPriority="33" w:qFormat="1"/>
-    <w:lsdException w:name="Bibliography" w:semiHidden="1" w:uiPriority="37" w:unhideWhenUsed="1"/>
-    <w:lsdException w:name="TOC Heading" w:semiHidden="1" w:uiPriority="39" w:unhideWhenUsed="1" w:qFormat="1"/>
+    <w:lsdException w:name="Bibliography" w:uiPriority="37" w:semiHidden="1" w:unhideWhenUsed="1"/>
+    <w:lsdException w:name="TOC Heading" w:uiPriority="39" w:semiHidden="1" w:unhideWhenUsed="1" w:qFormat="1"/>
     <w:lsdException w:name="Plain Table 1" w:uiPriority="41"/>
     <w:lsdException w:name="Plain Table 2" w:uiPriority="42"/>
     <w:lsdException w:name="Plain Table 3" w:uiPriority="43"/>
@@ -898,15 +828,108 @@
     <w:lsdException w:name="List Table 6 Colorful Accent 6" w:uiPriority="51"/>
     <w:lsdException w:name="List Table 7 Colorful Accent 6" w:uiPriority="52"/>
   </w:latentStyles>
-  <w:style w:type="paragraph" w:default="1" w:styleId="Normal">
+  <w:style w:type="paragraph" w:styleId="Normal" w:default="1">
     <w:name w:val="Normal"/>
     <w:qFormat/>
+    <w:pPr>
+      <w:widowControl/>
+      <w:bidi w:val="0"/>
+      <w:spacing w:lineRule="auto" w:line="259" w:before="0" w:after="160"/>
+      <w:jc w:val="left"/>
+    </w:pPr>
+    <w:rPr>
+      <w:rFonts w:ascii="Calibri" w:hAnsi="Calibri" w:eastAsia="Calibri" w:cs="" w:asciiTheme="minorHAnsi" w:cstheme="minorBidi" w:eastAsiaTheme="minorHAnsi" w:hAnsiTheme="minorHAnsi"/>
+      <w:color w:val="auto"/>
+      <w:sz w:val="22"/>
+      <w:szCs w:val="22"/>
+      <w:lang w:val="en-US" w:eastAsia="en-US" w:bidi="ar-SA"/>
+    </w:rPr>
   </w:style>
-  <w:style w:type="character" w:default="1" w:styleId="DefaultParagraphFont">
+  <w:style w:type="character" w:styleId="DefaultParagraphFont" w:default="1">
     <w:name w:val="Default Paragraph Font"/>
     <w:uiPriority w:val="1"/>
     <w:semiHidden/>
     <w:unhideWhenUsed/>
+    <w:qFormat/>
+    <w:rPr/>
+  </w:style>
+  <w:style w:type="paragraph" w:styleId="Heading">
+    <w:name w:val="Heading"/>
+    <w:basedOn w:val="Normal"/>
+    <w:next w:val="TextBody"/>
+    <w:qFormat/>
+    <w:pPr>
+      <w:keepNext/>
+      <w:spacing w:before="240" w:after="120"/>
+    </w:pPr>
+    <w:rPr>
+      <w:rFonts w:ascii="Liberation Sans" w:hAnsi="Liberation Sans" w:eastAsia="Microsoft YaHei" w:cs="Lucida Sans"/>
+      <w:sz w:val="28"/>
+      <w:szCs w:val="28"/>
+    </w:rPr>
+  </w:style>
+  <w:style w:type="paragraph" w:styleId="TextBody">
+    <w:name w:val="Body Text"/>
+    <w:basedOn w:val="Normal"/>
+    <w:pPr>
+      <w:spacing w:lineRule="auto" w:line="288" w:before="0" w:after="140"/>
+    </w:pPr>
+    <w:rPr/>
+  </w:style>
+  <w:style w:type="paragraph" w:styleId="List">
+    <w:name w:val="List"/>
+    <w:basedOn w:val="TextBody"/>
+    <w:pPr/>
+    <w:rPr>
+      <w:rFonts w:cs="Lucida Sans"/>
+    </w:rPr>
+  </w:style>
+  <w:style w:type="paragraph" w:styleId="Caption">
+    <w:name w:val="Caption"/>
+    <w:basedOn w:val="Normal"/>
+    <w:qFormat/>
+    <w:pPr>
+      <w:suppressLineNumbers/>
+      <w:spacing w:before="120" w:after="120"/>
+    </w:pPr>
+    <w:rPr>
+      <w:rFonts w:cs="Lucida Sans"/>
+      <w:i/>
+      <w:iCs/>
+      <w:sz w:val="24"/>
+      <w:szCs w:val="24"/>
+    </w:rPr>
+  </w:style>
+  <w:style w:type="paragraph" w:styleId="Index">
+    <w:name w:val="Index"/>
+    <w:basedOn w:val="Normal"/>
+    <w:qFormat/>
+    <w:pPr>
+      <w:suppressLineNumbers/>
+    </w:pPr>
+    <w:rPr>
+      <w:rFonts w:cs="Lucida Sans"/>
+    </w:rPr>
+  </w:style>
+  <w:style w:type="paragraph" w:styleId="ListParagraph">
+    <w:name w:val="List Paragraph"/>
+    <w:basedOn w:val="Normal"/>
+    <w:uiPriority w:val="34"/>
+    <w:qFormat/>
+    <w:rsid w:val="00281c89"/>
+    <w:pPr>
+      <w:spacing w:before="0" w:after="160"/>
+      <w:ind w:left="720" w:hanging="0"/>
+      <w:contextualSpacing/>
+    </w:pPr>
+    <w:rPr/>
+  </w:style>
+  <w:style w:type="numbering" w:styleId="NoList" w:default="1">
+    <w:name w:val="No List"/>
+    <w:uiPriority w:val="99"/>
+    <w:semiHidden/>
+    <w:unhideWhenUsed/>
+    <w:qFormat/>
   </w:style>
   <w:style w:type="table" w:default="1" w:styleId="TableNormal">
     <w:name w:val="Normal Table"/>
@@ -922,23 +945,6 @@
         <w:right w:w="108" w:type="dxa"/>
       </w:tblCellMar>
     </w:tblPr>
-  </w:style>
-  <w:style w:type="numbering" w:default="1" w:styleId="NoList">
-    <w:name w:val="No List"/>
-    <w:uiPriority w:val="99"/>
-    <w:semiHidden/>
-    <w:unhideWhenUsed/>
-  </w:style>
-  <w:style w:type="paragraph" w:styleId="ListParagraph">
-    <w:name w:val="List Paragraph"/>
-    <w:basedOn w:val="Normal"/>
-    <w:uiPriority w:val="34"/>
-    <w:qFormat/>
-    <w:rsid w:val="00281C89"/>
-    <w:pPr>
-      <w:ind w:left="720"/>
-      <w:contextualSpacing/>
-    </w:pPr>
   </w:style>
 </w:styles>
 </file>

</xml_diff>